<commit_message>
changed from selenium to playwrite
</commit_message>
<xml_diff>
--- a/py_res_helper/templates/Ahmed_Qureshi_It_Support_Resume_Template.docx
+++ b/py_res_helper/templates/Ahmed_Qureshi_It_Support_Resume_Template.docx
@@ -1471,7 +1471,7 @@
           <w:spacing w:val="0"/>
           <w:sz w:val="22"/>
         </w:rPr>
-        <w:t>Selenium, PyAutoGUI</w:t>
+        <w:t>Selenium, Playwright, PyAutoGui</w:t>
       </w:r>
     </w:p>
     <w:p>
@@ -3942,7 +3942,7 @@
     <mc:AlternateContent>
       <mc:Choice Requires="v">
         <w:pict>
-          <v:shapetype w14:anchorId="1A8B9BDB" id="_x0000_t75" coordsize="21600,21600" o:spt="75" o:preferrelative="t" path="m@4@5l@4@11@9@11@9@5xe" filled="f" stroked="f">
+          <v:shapetype w14:anchorId="6C533FE4" id="_x0000_t75" coordsize="21600,21600" o:spt="75" o:preferrelative="t" path="m@4@5l@4@11@9@11@9@5xe" filled="f" stroked="f">
             <v:stroke joinstyle="miter"/>
             <v:formulas>
               <v:f eqn="if lineDrawn pixelLineWidth 0"/>
@@ -3961,17 +3961,17 @@
             <v:path o:extrusionok="f" gradientshapeok="t" o:connecttype="rect"/>
             <o:lock v:ext="edit" aspectratio="t"/>
           </v:shapetype>
-          <v:shape id="Picture 320671875" o:spid="_x0000_i1025" type="#_x0000_t75" style="width:14.25pt;height:14.25pt;visibility:visible;mso-wrap-style:square">
+          <v:shape id="Picture 200135144" o:spid="_x0000_i1025" type="#_x0000_t75" style="width:14.25pt;height:14.25pt;visibility:visible;mso-wrap-style:square">
             <v:imagedata r:id="rId1" o:title=""/>
           </v:shape>
         </w:pict>
       </mc:Choice>
       <mc:Fallback>
         <w:drawing>
-          <wp:inline distT="0" distB="0" distL="0" distR="0" wp14:anchorId="5AF68546" wp14:editId="3E63BFDF">
+          <wp:inline distT="0" distB="0" distL="0" distR="0" wp14:anchorId="36182CB9" wp14:editId="58788B00">
             <wp:extent cx="180975" cy="180975"/>
             <wp:effectExtent l="0" t="0" r="0" b="0"/>
-            <wp:docPr id="320671875" name="Picture 320671875"/>
+            <wp:docPr id="200135144" name="Picture 200135144"/>
             <wp:cNvGraphicFramePr>
               <a:graphicFrameLocks xmlns:a="http://schemas.openxmlformats.org/drawingml/2006/main" noChangeAspect="1"/>
             </wp:cNvGraphicFramePr>
@@ -4022,17 +4022,17 @@
     <mc:AlternateContent>
       <mc:Choice Requires="v">
         <w:pict>
-          <v:shape w14:anchorId="0AC3E18C" id="Picture 374093538" o:spid="_x0000_i1025" type="#_x0000_t75" style="width:13.5pt;height:13.5pt;visibility:visible;mso-wrap-style:square">
+          <v:shape w14:anchorId="096F6F11" id="Picture 1746621874" o:spid="_x0000_i1025" type="#_x0000_t75" style="width:13.5pt;height:13.5pt;visibility:visible;mso-wrap-style:square">
             <v:imagedata r:id="rId3" o:title=""/>
           </v:shape>
         </w:pict>
       </mc:Choice>
       <mc:Fallback>
         <w:drawing>
-          <wp:inline distT="0" distB="0" distL="0" distR="0" wp14:anchorId="13C4A801" wp14:editId="7A6DE79B">
+          <wp:inline distT="0" distB="0" distL="0" distR="0" wp14:anchorId="23795804" wp14:editId="01326334">
             <wp:extent cx="171450" cy="171450"/>
             <wp:effectExtent l="0" t="0" r="0" b="0"/>
-            <wp:docPr id="374093538" name="Picture 374093538"/>
+            <wp:docPr id="1746621874" name="Picture 1746621874"/>
             <wp:cNvGraphicFramePr>
               <a:graphicFrameLocks xmlns:a="http://schemas.openxmlformats.org/drawingml/2006/main" noChangeAspect="1"/>
             </wp:cNvGraphicFramePr>
@@ -8926,7 +8926,6 @@
   <w:style w:type="character" w:default="1" w:styleId="DefaultParagraphFont">
     <w:name w:val="Default Paragraph Font"/>
     <w:uiPriority w:val="1"/>
-    <w:semiHidden/>
     <w:unhideWhenUsed/>
   </w:style>
   <w:style w:type="table" w:default="1" w:styleId="TableNormal">
@@ -9513,6 +9512,7 @@
   <w:rsids>
     <w:rsidRoot w:val="00E34792"/>
     <w:rsid w:val="00067665"/>
+    <w:rsid w:val="001902B4"/>
     <w:rsid w:val="00241CBB"/>
     <w:rsid w:val="0024572B"/>
     <w:rsid w:val="0029261A"/>
@@ -9561,6 +9561,7 @@
     <w:rsid w:val="00B37614"/>
     <w:rsid w:val="00B41E53"/>
     <w:rsid w:val="00B468E2"/>
+    <w:rsid w:val="00B65F5E"/>
     <w:rsid w:val="00C35EF3"/>
     <w:rsid w:val="00C60529"/>
     <w:rsid w:val="00C935FD"/>
@@ -10301,15 +10302,6 @@
 </file>
 
 <file path=customXml/item1.xml><?xml version="1.0" encoding="utf-8"?>
-<?mso-contentType ?>
-<FormTemplates xmlns="http://schemas.microsoft.com/sharepoint/v3/contenttype/forms">
-  <Display>DocumentLibraryForm</Display>
-  <Edit>DocumentLibraryForm</Edit>
-  <New>DocumentLibraryForm</New>
-</FormTemplates>
-</file>
-
-<file path=customXml/item2.xml><?xml version="1.0" encoding="utf-8"?>
 <p:properties xmlns:p="http://schemas.microsoft.com/office/2006/metadata/properties" xmlns:xsi="http://www.w3.org/2001/XMLSchema-instance" xmlns:pc="http://schemas.microsoft.com/office/infopath/2007/PartnerControls">
   <documentManagement>
     <_ip_UnifiedCompliancePolicyUIAction xmlns="http://schemas.microsoft.com/sharepoint/v3" xsi:nil="true"/>
@@ -10329,7 +10321,20 @@
 </p:properties>
 </file>
 
+<file path=customXml/item2.xml><?xml version="1.0" encoding="utf-8"?>
+<?mso-contentType ?>
+<FormTemplates xmlns="http://schemas.microsoft.com/sharepoint/v3/contenttype/forms">
+  <Display>DocumentLibraryForm</Display>
+  <Edit>DocumentLibraryForm</Edit>
+  <New>DocumentLibraryForm</New>
+</FormTemplates>
+</file>
+
 <file path=customXml/item3.xml><?xml version="1.0" encoding="utf-8"?>
+<b:Sources xmlns:b="http://schemas.openxmlformats.org/officeDocument/2006/bibliography" xmlns="http://schemas.openxmlformats.org/officeDocument/2006/bibliography" SelectedStyle="/APASixthEditionOfficeOnline.xsl" StyleName="APA" Version="6"/>
+</file>
+
+<file path=customXml/item4.xml><?xml version="1.0" encoding="utf-8"?>
 <ct:contentTypeSchema xmlns:ct="http://schemas.microsoft.com/office/2006/metadata/contentType" xmlns:ma="http://schemas.microsoft.com/office/2006/metadata/properties/metaAttributes" ct:_="" ma:_="" ma:contentTypeName="Document" ma:contentTypeID="0x01010079F111ED35F8CC479449609E8A0923A6" ma:contentTypeVersion="26" ma:contentTypeDescription="Create a new document." ma:contentTypeScope="" ma:versionID="ac37c1753acd5e330d2062ccec26ea66">
   <xsd:schema xmlns:xsd="http://www.w3.org/2001/XMLSchema" xmlns:xs="http://www.w3.org/2001/XMLSchema" xmlns:p="http://schemas.microsoft.com/office/2006/metadata/properties" xmlns:ns1="http://schemas.microsoft.com/sharepoint/v3" xmlns:ns2="71af3243-3dd4-4a8d-8c0d-dd76da1f02a5" xmlns:ns3="16c05727-aa75-4e4a-9b5f-8a80a1165891" xmlns:ns4="230e9df3-be65-4c73-a93b-d1236ebd677e" targetNamespace="http://schemas.microsoft.com/office/2006/metadata/properties" ma:root="true" ma:fieldsID="3b340c7101c92c5120abd06486f94548" ns1:_="" ns2:_="" ns3:_="" ns4:_="">
     <xsd:import namespace="http://schemas.microsoft.com/sharepoint/v3"/>
@@ -10629,19 +10634,7 @@
 </ct:contentTypeSchema>
 </file>
 
-<file path=customXml/item4.xml><?xml version="1.0" encoding="utf-8"?>
-<b:Sources xmlns:b="http://schemas.openxmlformats.org/officeDocument/2006/bibliography" xmlns="http://schemas.openxmlformats.org/officeDocument/2006/bibliography" SelectedStyle="/APASixthEditionOfficeOnline.xsl" StyleName="APA" Version="6"/>
-</file>
-
 <file path=customXml/itemProps1.xml><?xml version="1.0" encoding="utf-8"?>
-<ds:datastoreItem xmlns:ds="http://schemas.openxmlformats.org/officeDocument/2006/customXml" ds:itemID="{B5096CFC-93AE-4516-98C2-08D811E078E2}">
-  <ds:schemaRefs>
-    <ds:schemaRef ds:uri="http://schemas.microsoft.com/sharepoint/v3/contenttype/forms"/>
-  </ds:schemaRefs>
-</ds:datastoreItem>
-</file>
-
-<file path=customXml/itemProps2.xml><?xml version="1.0" encoding="utf-8"?>
 <ds:datastoreItem xmlns:ds="http://schemas.openxmlformats.org/officeDocument/2006/customXml" ds:itemID="{453ACD3A-016A-4DA1-BDB8-A4D0D5066FFD}">
   <ds:schemaRefs>
     <ds:schemaRef ds:uri="http://schemas.microsoft.com/office/2006/metadata/properties"/>
@@ -10653,7 +10646,23 @@
 </ds:datastoreItem>
 </file>
 
+<file path=customXml/itemProps2.xml><?xml version="1.0" encoding="utf-8"?>
+<ds:datastoreItem xmlns:ds="http://schemas.openxmlformats.org/officeDocument/2006/customXml" ds:itemID="{B5096CFC-93AE-4516-98C2-08D811E078E2}">
+  <ds:schemaRefs>
+    <ds:schemaRef ds:uri="http://schemas.microsoft.com/sharepoint/v3/contenttype/forms"/>
+  </ds:schemaRefs>
+</ds:datastoreItem>
+</file>
+
 <file path=customXml/itemProps3.xml><?xml version="1.0" encoding="utf-8"?>
+<ds:datastoreItem xmlns:ds="http://schemas.openxmlformats.org/officeDocument/2006/customXml" ds:itemID="{FDFCF9E5-1071-4C3D-AA44-7E8B97CFD0B3}">
+  <ds:schemaRefs>
+    <ds:schemaRef ds:uri="http://schemas.openxmlformats.org/officeDocument/2006/bibliography"/>
+  </ds:schemaRefs>
+</ds:datastoreItem>
+</file>
+
+<file path=customXml/itemProps4.xml><?xml version="1.0" encoding="utf-8"?>
 <ds:datastoreItem xmlns:ds="http://schemas.openxmlformats.org/officeDocument/2006/customXml" ds:itemID="{BC949AC9-09B6-410F-BCB1-38C226FEBCB2}">
   <ds:schemaRefs>
     <ds:schemaRef ds:uri="http://schemas.microsoft.com/office/2006/metadata/contentType"/>
@@ -10672,12 +10681,4 @@
     <ds:schemaRef ds:uri="http://schemas.microsoft.com/internal/obd"/>
   </ds:schemaRefs>
 </ds:datastoreItem>
-</file>
-
-<file path=customXml/itemProps4.xml><?xml version="1.0" encoding="utf-8"?>
-<ds:datastoreItem xmlns:ds="http://schemas.openxmlformats.org/officeDocument/2006/customXml" ds:itemID="{FDFCF9E5-1071-4C3D-AA44-7E8B97CFD0B3}">
-  <ds:schemaRefs>
-    <ds:schemaRef ds:uri="http://schemas.openxmlformats.org/officeDocument/2006/bibliography"/>
-  </ds:schemaRefs>
-</ds:datastoreItem>
 </file>
</xml_diff>